<commit_message>
checking links, improving punctuation
</commit_message>
<xml_diff>
--- a/uploads/letter-from-ben-2024.docx
+++ b/uploads/letter-from-ben-2024.docx
@@ -46,23 +46,7 @@
           <w:rFonts w:ascii="Cambria" w:eastAsia="Cambria" w:hAnsi="Cambria"/>
           <w:szCs w:val="24"/>
         </w:rPr>
-        <w:t xml:space="preserve">Hello and welcome to DSAM 3000, the informatively named Seminar in Digital Studies and Methods! (I hope </w:t>
-      </w:r>
-      <w:proofErr w:type="gramStart"/>
-      <w:r>
-        <w:rPr>
-          <w:rFonts w:ascii="Cambria" w:eastAsia="Cambria" w:hAnsi="Cambria"/>
-          <w:szCs w:val="24"/>
-        </w:rPr>
-        <w:t>that,</w:t>
-      </w:r>
-      <w:proofErr w:type="gramEnd"/>
-      <w:r>
-        <w:rPr>
-          <w:rFonts w:ascii="Cambria" w:eastAsia="Cambria" w:hAnsi="Cambria"/>
-          <w:szCs w:val="24"/>
-        </w:rPr>
-        <w:t xml:space="preserve"> midway through the first lesson, you’ll see that I’m only half-joking.) I like to start the semester with a letter for a few reasons: one, because it feels more personal than a syllabus, which tends to be more about policy than personality; two, because I feel like part of my job is always to help you as writers and presenters, so it’s only fair to present some of my own writing; and three, because the act of writing the letter actually helps me think about the semester more synthetically than planning individual lessons or reading assignments, and once I’ve got that synthetic sense of how it all hangs together, I see no reason not to share it with you.</w:t>
+        <w:t>Hello and welcome to DSAM 3000, the informatively named Seminar in Digital Studies and Methods! (I hope that, midway through the first lesson, you’ll see that I’m only half-joking.) I like to start the semester with a letter for a few reasons: one, because it feels more personal than a syllabus, which tends to be more about policy than personality; two, because I feel like part of my job is always to help you as writers and presenters, so it’s only fair to present some of my own writing; and three, because the act of writing the letter actually helps me think about the semester more synthetically than planning individual lessons or reading assignments, and once I’ve got that synthetic sense of how it all hangs together, I see no reason not to share it with you.</w:t>
       </w:r>
     </w:p>
     <w:p>
@@ -93,23 +77,7 @@
           <w:rFonts w:ascii="Cambria" w:eastAsia="Cambria" w:hAnsi="Cambria"/>
           <w:szCs w:val="24"/>
         </w:rPr>
-        <w:t xml:space="preserve">, you’d then be limited to the kinds of questions that drive me, or the </w:t>
-      </w:r>
-      <w:proofErr w:type="gramStart"/>
-      <w:r>
-        <w:rPr>
-          <w:rFonts w:ascii="Cambria" w:eastAsia="Cambria" w:hAnsi="Cambria"/>
-          <w:szCs w:val="24"/>
-        </w:rPr>
-        <w:t>particular tools</w:t>
-      </w:r>
-      <w:proofErr w:type="gramEnd"/>
-      <w:r>
-        <w:rPr>
-          <w:rFonts w:ascii="Cambria" w:eastAsia="Cambria" w:hAnsi="Cambria"/>
-          <w:szCs w:val="24"/>
-        </w:rPr>
-        <w:t xml:space="preserve"> I’ve come across so far.</w:t>
+        <w:t>, you’d then be limited to the kinds of questions that drive me, or the particular tools I’ve come across so far.</w:t>
       </w:r>
     </w:p>
     <w:p>
@@ -212,23 +180,28 @@
           <w:rFonts w:ascii="Cambria" w:eastAsia="Cambria" w:hAnsi="Cambria"/>
           <w:szCs w:val="24"/>
         </w:rPr>
-        <w:t xml:space="preserve"> that might be applicable to other kinds of corpora. For the kind of </w:t>
-      </w:r>
-      <w:proofErr w:type="gramStart"/>
-      <w:r>
-        <w:rPr>
-          <w:rFonts w:ascii="Cambria" w:eastAsia="Cambria" w:hAnsi="Cambria"/>
-          <w:szCs w:val="24"/>
-        </w:rPr>
-        <w:t>analysis</w:t>
-      </w:r>
-      <w:proofErr w:type="gramEnd"/>
-      <w:r>
-        <w:rPr>
-          <w:rFonts w:ascii="Cambria" w:eastAsia="Cambria" w:hAnsi="Cambria"/>
-          <w:szCs w:val="24"/>
-        </w:rPr>
-        <w:t xml:space="preserve"> I’ve done most, word order isn’t as important as how many times words come up. I end up saying “in the aggregate” a lot. I work with code, though I’m not a brilliant programmer, and that combination gives me a deep appreciation for the scale of what brilliant programmers have been able to achieve, as well as an even deeper appreciation for how many tutorials and walkthroughs and </w:t>
+        <w:t xml:space="preserve"> that might be applicable to other kinds of corpora. For the kind of analysis I’ve done most, word order isn’t as important as how many times words come up</w:t>
+      </w:r>
+      <w:r>
+        <w:rPr>
+          <w:rFonts w:ascii="Cambria" w:eastAsia="Cambria" w:hAnsi="Cambria"/>
+          <w:szCs w:val="24"/>
+        </w:rPr>
+        <w:t xml:space="preserve">, </w:t>
+      </w:r>
+      <w:r>
+        <w:rPr>
+          <w:rFonts w:ascii="Cambria" w:eastAsia="Cambria" w:hAnsi="Cambria"/>
+          <w:szCs w:val="24"/>
+        </w:rPr>
+        <w:t>in what clusters</w:t>
+      </w:r>
+      <w:r>
+        <w:rPr>
+          <w:rFonts w:ascii="Cambria" w:eastAsia="Cambria" w:hAnsi="Cambria"/>
+          <w:szCs w:val="24"/>
+        </w:rPr>
+        <w:t xml:space="preserve">. I end up saying “in the aggregate” a lot. I work with code, though I’m not a brilliant programmer, and that combination gives me a deep appreciation for the scale of what brilliant programmers have been able to achieve, as well as an even deeper appreciation for how many tutorials and walkthroughs and </w:t>
       </w:r>
       <w:r>
         <w:rPr>
@@ -242,23 +215,7 @@
           <w:rFonts w:ascii="Cambria" w:eastAsia="Cambria" w:hAnsi="Cambria"/>
           <w:szCs w:val="24"/>
         </w:rPr>
-        <w:t xml:space="preserve"> open </w:t>
-      </w:r>
-      <w:proofErr w:type="spellStart"/>
-      <w:r>
-        <w:rPr>
-          <w:rFonts w:ascii="Cambria" w:eastAsia="Cambria" w:hAnsi="Cambria"/>
-          <w:szCs w:val="24"/>
-        </w:rPr>
-        <w:t>codesets</w:t>
-      </w:r>
-      <w:proofErr w:type="spellEnd"/>
-      <w:r>
-        <w:rPr>
-          <w:rFonts w:ascii="Cambria" w:eastAsia="Cambria" w:hAnsi="Cambria"/>
-          <w:szCs w:val="24"/>
-        </w:rPr>
-        <w:t xml:space="preserve"> have been seeded generously across the internet. There’s just a ton out there to discover</w:t>
+        <w:t xml:space="preserve"> open codesets have been seeded generously across the internet. There’s just a ton out there to discover</w:t>
       </w:r>
       <w:r>
         <w:rPr>
@@ -274,28 +231,19 @@
         </w:rPr>
         <w:t xml:space="preserve"> </w:t>
       </w:r>
-      <w:proofErr w:type="gramStart"/>
-      <w:r>
-        <w:rPr>
-          <w:rFonts w:ascii="Cambria" w:eastAsia="Cambria" w:hAnsi="Cambria"/>
-          <w:szCs w:val="24"/>
-        </w:rPr>
-        <w:t>So</w:t>
-      </w:r>
-      <w:proofErr w:type="gramEnd"/>
-      <w:r>
-        <w:rPr>
-          <w:rFonts w:ascii="Cambria" w:eastAsia="Cambria" w:hAnsi="Cambria"/>
-          <w:szCs w:val="24"/>
-        </w:rPr>
-        <w:t xml:space="preserve"> </w:t>
-      </w:r>
-      <w:r>
-        <w:rPr>
-          <w:rFonts w:ascii="Cambria" w:eastAsia="Cambria" w:hAnsi="Cambria"/>
-          <w:szCs w:val="24"/>
-        </w:rPr>
-        <w:t xml:space="preserve">I see my role in DSAM 3000 less as an expert tour guide and more as a fellow traveler who’s been on the road a while. I can tell you my enthusiasms (and I probably will, if you </w:t>
+      <w:r>
+        <w:rPr>
+          <w:rFonts w:ascii="Cambria" w:eastAsia="Cambria" w:hAnsi="Cambria"/>
+          <w:szCs w:val="24"/>
+        </w:rPr>
+        <w:t xml:space="preserve">So </w:t>
+      </w:r>
+      <w:r>
+        <w:rPr>
+          <w:rFonts w:ascii="Cambria" w:eastAsia="Cambria" w:hAnsi="Cambria"/>
+          <w:szCs w:val="24"/>
+        </w:rPr>
+        <w:t xml:space="preserve">I see my role in DSAM 3000 less as an expert tour guide and more as a fellow traveler who’s been on the road a while. I can tell you my enthusiasms (and I </w:t>
       </w:r>
       <w:r>
         <w:rPr>
@@ -303,7 +251,7 @@
           <w:szCs w:val="24"/>
         </w:rPr>
         <w:lastRenderedPageBreak/>
-        <w:t xml:space="preserve">get me started), but I’ll be equally excited if you find something I’ve never seen before, and </w:t>
+        <w:t xml:space="preserve">probably will, if you get me started), but I’ll be equally excited if you find something I’ve never seen before, and </w:t>
       </w:r>
       <w:r>
         <w:rPr>
@@ -341,7 +289,21 @@
           <w:rFonts w:ascii="Cambria" w:eastAsia="Cambria" w:hAnsi="Cambria"/>
           <w:szCs w:val="24"/>
         </w:rPr>
-        <w:t xml:space="preserve">though </w:t>
+        <w:t>though</w:t>
+      </w:r>
+      <w:r>
+        <w:rPr>
+          <w:rFonts w:ascii="Cambria" w:eastAsia="Cambria" w:hAnsi="Cambria"/>
+          <w:szCs w:val="24"/>
+        </w:rPr>
+        <w:t>,</w:t>
+      </w:r>
+      <w:r>
+        <w:rPr>
+          <w:rFonts w:ascii="Cambria" w:eastAsia="Cambria" w:hAnsi="Cambria"/>
+          <w:szCs w:val="24"/>
+        </w:rPr>
+        <w:t xml:space="preserve"> </w:t>
       </w:r>
       <w:r>
         <w:rPr>
@@ -364,16 +326,7 @@
           <w:iCs/>
           <w:szCs w:val="24"/>
         </w:rPr>
-        <w:t>a</w:t>
-      </w:r>
-      <w:r>
-        <w:rPr>
-          <w:rFonts w:ascii="Cambria" w:eastAsia="Cambria" w:hAnsi="Cambria"/>
-          <w:i/>
-          <w:iCs/>
-          <w:szCs w:val="24"/>
-        </w:rPr>
-        <w:t>re</w:t>
+        <w:t>are</w:t>
       </w:r>
       <w:r>
         <w:rPr>
@@ -415,7 +368,21 @@
           <w:rFonts w:ascii="Cambria" w:eastAsia="Cambria" w:hAnsi="Cambria"/>
           <w:szCs w:val="24"/>
         </w:rPr>
-        <w:t xml:space="preserve">I do devote some time to </w:t>
+        <w:t xml:space="preserve">I </w:t>
+      </w:r>
+      <w:r>
+        <w:rPr>
+          <w:rFonts w:ascii="Cambria" w:eastAsia="Cambria" w:hAnsi="Cambria"/>
+          <w:szCs w:val="24"/>
+        </w:rPr>
+        <w:t>will</w:t>
+      </w:r>
+      <w:r>
+        <w:rPr>
+          <w:rFonts w:ascii="Cambria" w:eastAsia="Cambria" w:hAnsi="Cambria"/>
+          <w:szCs w:val="24"/>
+        </w:rPr>
+        <w:t xml:space="preserve"> devote some time to </w:t>
       </w:r>
       <w:r>
         <w:rPr>
@@ -436,23 +403,7 @@
           <w:rFonts w:ascii="Cambria" w:eastAsia="Cambria" w:hAnsi="Cambria"/>
           <w:szCs w:val="24"/>
         </w:rPr>
-        <w:t xml:space="preserve">But the shared assignments are </w:t>
-      </w:r>
-      <w:proofErr w:type="gramStart"/>
-      <w:r>
-        <w:rPr>
-          <w:rFonts w:ascii="Cambria" w:eastAsia="Cambria" w:hAnsi="Cambria"/>
-          <w:szCs w:val="24"/>
-        </w:rPr>
-        <w:t>really just</w:t>
-      </w:r>
-      <w:proofErr w:type="gramEnd"/>
-      <w:r>
-        <w:rPr>
-          <w:rFonts w:ascii="Cambria" w:eastAsia="Cambria" w:hAnsi="Cambria"/>
-          <w:szCs w:val="24"/>
-        </w:rPr>
-        <w:t xml:space="preserve"> a kind of crossroads inn to bring us back together after repeated excursions, and to give us a shared vocabulary for talking about our trips. And toward the end of the semester (starting around Election Day), I’ve planned three weeks of “people’s choice”: I</w:t>
+        <w:t>But the shared assignments are really just a kind of crossroads inn to bring us back together after repeated excursions, and to give us a shared vocabulary for talking about our trips. And toward the end of the semester (starting around Election Day), I’ve planned three weeks of “people’s choice”: I</w:t>
       </w:r>
       <w:r>
         <w:rPr>
@@ -480,23 +431,7 @@
           <w:rFonts w:ascii="Cambria" w:eastAsia="Cambria" w:hAnsi="Cambria"/>
           <w:szCs w:val="24"/>
         </w:rPr>
-        <w:t xml:space="preserve">possible conversations, and if there’s a </w:t>
-      </w:r>
-      <w:proofErr w:type="gramStart"/>
-      <w:r>
-        <w:rPr>
-          <w:rFonts w:ascii="Cambria" w:eastAsia="Cambria" w:hAnsi="Cambria"/>
-          <w:szCs w:val="24"/>
-        </w:rPr>
-        <w:t>topic</w:t>
-      </w:r>
-      <w:proofErr w:type="gramEnd"/>
-      <w:r>
-        <w:rPr>
-          <w:rFonts w:ascii="Cambria" w:eastAsia="Cambria" w:hAnsi="Cambria"/>
-          <w:szCs w:val="24"/>
-        </w:rPr>
-        <w:t xml:space="preserve"> you’d rather dig into that’s not on that list, give me a week</w:t>
+        <w:t>possible conversations, and if there’s a topic you’d rather dig into that’s not on that list, give me a week</w:t>
       </w:r>
       <w:r>
         <w:rPr>
@@ -557,23 +492,7 @@
           <w:rFonts w:ascii="Cambria" w:eastAsia="Cambria" w:hAnsi="Cambria"/>
           <w:szCs w:val="24"/>
         </w:rPr>
-        <w:t xml:space="preserve"> In other words, you take some source material – a book, a film, an archaeological site, an archival collection, </w:t>
-      </w:r>
-      <w:proofErr w:type="spellStart"/>
-      <w:r>
-        <w:rPr>
-          <w:rFonts w:ascii="Cambria" w:eastAsia="Cambria" w:hAnsi="Cambria"/>
-          <w:szCs w:val="24"/>
-        </w:rPr>
-        <w:t>etc</w:t>
-      </w:r>
-      <w:proofErr w:type="spellEnd"/>
-      <w:r>
-        <w:rPr>
-          <w:rFonts w:ascii="Cambria" w:eastAsia="Cambria" w:hAnsi="Cambria"/>
-          <w:szCs w:val="24"/>
-        </w:rPr>
-        <w:t xml:space="preserve"> – and you do something to it to make it tractable by digital machines. And then you use the digital machines to make some aspect of that source material more tangible, visible, accessible, present.</w:t>
+        <w:t xml:space="preserve"> In other words, you take some source material – a book, a film, an archaeological site, an archival collection, etc – and you do something to it to make it tractable by digital machines. And then you use the digital machines to make some aspect of that source material more tangible, visible, accessible, present.</w:t>
       </w:r>
     </w:p>
     <w:p>
@@ -590,23 +509,77 @@
           <w:rFonts w:ascii="Cambria" w:eastAsia="Cambria" w:hAnsi="Cambria"/>
           <w:szCs w:val="24"/>
         </w:rPr>
-        <w:t xml:space="preserve">Maybe some of you are already thinking of what your sources could be; maybe you have questions that will lead you to define that source material, or maybe you have some material in mind to work </w:t>
-      </w:r>
-      <w:proofErr w:type="gramStart"/>
-      <w:r>
-        <w:rPr>
-          <w:rFonts w:ascii="Cambria" w:eastAsia="Cambria" w:hAnsi="Cambria"/>
-          <w:szCs w:val="24"/>
-        </w:rPr>
-        <w:t>with, and</w:t>
-      </w:r>
-      <w:proofErr w:type="gramEnd"/>
-      <w:r>
-        <w:rPr>
-          <w:rFonts w:ascii="Cambria" w:eastAsia="Cambria" w:hAnsi="Cambria"/>
-          <w:szCs w:val="24"/>
-        </w:rPr>
-        <w:t xml:space="preserve"> want the machines to help you find the questions. Either approach is fine! In my experience, those are two poles of an alternating current that powers most projects, including writing projects: exhibits need arguments for interpretation, arguments need exhibits for evidence. Wherever you start, you’ll likely need to go both ways.</w:t>
+        <w:t>Maybe some of you are already thinking of what your sources could be; maybe you have questions that will lead you to define that source material</w:t>
+      </w:r>
+      <w:r>
+        <w:rPr>
+          <w:rFonts w:ascii="Cambria" w:eastAsia="Cambria" w:hAnsi="Cambria"/>
+          <w:szCs w:val="24"/>
+        </w:rPr>
+        <w:t>;</w:t>
+      </w:r>
+      <w:r>
+        <w:rPr>
+          <w:rFonts w:ascii="Cambria" w:eastAsia="Cambria" w:hAnsi="Cambria"/>
+          <w:szCs w:val="24"/>
+        </w:rPr>
+        <w:t xml:space="preserve"> or maybe you have some material in mind to work with, and want the machines to help you find the questions. In my experience, th</w:t>
+      </w:r>
+      <w:r>
+        <w:rPr>
+          <w:rFonts w:ascii="Cambria" w:eastAsia="Cambria" w:hAnsi="Cambria"/>
+          <w:szCs w:val="24"/>
+        </w:rPr>
+        <w:t>e</w:t>
+      </w:r>
+      <w:r>
+        <w:rPr>
+          <w:rFonts w:ascii="Cambria" w:eastAsia="Cambria" w:hAnsi="Cambria"/>
+          <w:szCs w:val="24"/>
+        </w:rPr>
+        <w:t xml:space="preserve">se are </w:t>
+      </w:r>
+      <w:r>
+        <w:rPr>
+          <w:rFonts w:ascii="Cambria" w:eastAsia="Cambria" w:hAnsi="Cambria"/>
+          <w:szCs w:val="24"/>
+        </w:rPr>
+        <w:t xml:space="preserve">the </w:t>
+      </w:r>
+      <w:r>
+        <w:rPr>
+          <w:rFonts w:ascii="Cambria" w:eastAsia="Cambria" w:hAnsi="Cambria"/>
+          <w:szCs w:val="24"/>
+        </w:rPr>
+        <w:t xml:space="preserve">poles of an alternating current that powers most projects, including writing projects: exhibits need arguments for interpretation, </w:t>
+      </w:r>
+      <w:r>
+        <w:rPr>
+          <w:rFonts w:ascii="Cambria" w:eastAsia="Cambria" w:hAnsi="Cambria"/>
+          <w:szCs w:val="24"/>
+        </w:rPr>
+        <w:t xml:space="preserve">and </w:t>
+      </w:r>
+      <w:r>
+        <w:rPr>
+          <w:rFonts w:ascii="Cambria" w:eastAsia="Cambria" w:hAnsi="Cambria"/>
+          <w:szCs w:val="24"/>
+        </w:rPr>
+        <w:t xml:space="preserve">arguments need exhibits for evidence. </w:t>
+      </w:r>
+      <w:r>
+        <w:rPr>
+          <w:rFonts w:ascii="Cambria" w:eastAsia="Cambria" w:hAnsi="Cambria"/>
+          <w:szCs w:val="24"/>
+        </w:rPr>
+        <w:t>So w</w:t>
+      </w:r>
+      <w:r>
+        <w:rPr>
+          <w:rFonts w:ascii="Cambria" w:eastAsia="Cambria" w:hAnsi="Cambria"/>
+          <w:szCs w:val="24"/>
+        </w:rPr>
+        <w:t>herever you start, you’ll likely need to go both ways.</w:t>
       </w:r>
     </w:p>
     <w:p>
@@ -623,7 +596,6 @@
           <w:rFonts w:ascii="Cambria" w:eastAsia="Cambria" w:hAnsi="Cambria"/>
           <w:szCs w:val="24"/>
         </w:rPr>
-        <w:lastRenderedPageBreak/>
         <w:t xml:space="preserve">That’s one reason the independent projects for this class are designed to be produced through </w:t>
       </w:r>
       <w:r>
@@ -640,7 +612,15 @@
           <w:rFonts w:ascii="Cambria" w:eastAsia="Cambria" w:hAnsi="Cambria"/>
           <w:szCs w:val="24"/>
         </w:rPr>
-        <w:t xml:space="preserve">: you really, truly, don’t want to build a digital project as a one-and-done, no matter how quickly you can turn out a draft of a seminar paper. Some parts may feel automatic, and fast; but figuring out which automations to run, and what to do with the outputs, and – ha! that’s assuming there will even </w:t>
+        <w:t>: you really, truly, don’t want to build a digital project as a one-</w:t>
+      </w:r>
+      <w:r>
+        <w:rPr>
+          <w:rFonts w:ascii="Cambria" w:eastAsia="Cambria" w:hAnsi="Cambria"/>
+          <w:szCs w:val="24"/>
+        </w:rPr>
+        <w:lastRenderedPageBreak/>
+        <w:t xml:space="preserve">and-done, no matter how quickly you can turn out a draft of a seminar paper. Some parts may feel automatic, and fast; but figuring out which automations to run, and what to do with the outputs, and – ha! that’s assuming there will even </w:t>
       </w:r>
       <w:r>
         <w:rPr>
@@ -656,7 +636,21 @@
           <w:rFonts w:ascii="Cambria" w:eastAsia="Cambria" w:hAnsi="Cambria"/>
           <w:szCs w:val="24"/>
         </w:rPr>
-        <w:t xml:space="preserve"> an output without lots of experimentation matching your inputs to what the software expects – suffice it to say, </w:t>
+        <w:t xml:space="preserve"> an output without lots of experimentation </w:t>
+      </w:r>
+      <w:r>
+        <w:rPr>
+          <w:rFonts w:ascii="Cambria" w:eastAsia="Cambria" w:hAnsi="Cambria"/>
+          <w:szCs w:val="24"/>
+        </w:rPr>
+        <w:t>to match</w:t>
+      </w:r>
+      <w:r>
+        <w:rPr>
+          <w:rFonts w:ascii="Cambria" w:eastAsia="Cambria" w:hAnsi="Cambria"/>
+          <w:szCs w:val="24"/>
+        </w:rPr>
+        <w:t xml:space="preserve"> your inputs to what the software expects – suffice it to say, </w:t>
       </w:r>
       <w:hyperlink r:id="rId4">
         <w:r>
@@ -685,21 +679,12 @@
           <w:szCs w:val="24"/>
         </w:rPr>
       </w:pPr>
-      <w:proofErr w:type="gramStart"/>
-      <w:r>
-        <w:rPr>
-          <w:rFonts w:ascii="Cambria" w:eastAsia="Cambria" w:hAnsi="Cambria"/>
-          <w:szCs w:val="24"/>
-        </w:rPr>
-        <w:t>So</w:t>
-      </w:r>
-      <w:proofErr w:type="gramEnd"/>
-      <w:r>
-        <w:rPr>
-          <w:rFonts w:ascii="Cambria" w:eastAsia="Cambria" w:hAnsi="Cambria"/>
-          <w:szCs w:val="24"/>
-        </w:rPr>
-        <w:t xml:space="preserve"> you need to build some resilience, and some momentum. You need to see the incremental progress you’re making, even if it feels sometimes like you’re moving backwards or sideways or not moving at all. And you need to know that you’re not alone in feeling that way. </w:t>
+      <w:r>
+        <w:rPr>
+          <w:rFonts w:ascii="Cambria" w:eastAsia="Cambria" w:hAnsi="Cambria"/>
+          <w:szCs w:val="24"/>
+        </w:rPr>
+        <w:t xml:space="preserve">So you need to build some resilience, and some momentum. You need to see the incremental progress you’re making, even if it feels sometimes like you’re moving backwards or sideways or not moving at all. And you need to know that you’re not alone in feeling that way. </w:t>
       </w:r>
     </w:p>
     <w:p>
@@ -813,6 +798,127 @@
           <w:rFonts w:ascii="Cambria" w:eastAsia="Cambria" w:hAnsi="Cambria"/>
           <w:szCs w:val="24"/>
         </w:rPr>
+        <w:t>,</w:t>
+      </w:r>
+      <w:r>
+        <w:rPr>
+          <w:rFonts w:ascii="Cambria" w:eastAsia="Cambria" w:hAnsi="Cambria"/>
+          <w:szCs w:val="24"/>
+        </w:rPr>
+        <w:t xml:space="preserve"> </w:t>
+      </w:r>
+      <w:r>
+        <w:rPr>
+          <w:rFonts w:ascii="Cambria" w:eastAsia="Cambria" w:hAnsi="Cambria"/>
+          <w:i/>
+          <w:iCs/>
+          <w:szCs w:val="24"/>
+        </w:rPr>
+        <w:t>before</w:t>
+      </w:r>
+      <w:r>
+        <w:rPr>
+          <w:rFonts w:ascii="Cambria" w:eastAsia="Cambria" w:hAnsi="Cambria"/>
+          <w:szCs w:val="24"/>
+        </w:rPr>
+        <w:t xml:space="preserve"> it’s finished, and multiple times. </w:t>
+      </w:r>
+      <w:r>
+        <w:rPr>
+          <w:rFonts w:ascii="Cambria" w:eastAsia="Cambria" w:hAnsi="Cambria"/>
+          <w:szCs w:val="24"/>
+        </w:rPr>
+        <w:t xml:space="preserve">Four </w:t>
+      </w:r>
+      <w:r>
+        <w:rPr>
+          <w:rFonts w:ascii="Cambria" w:eastAsia="Cambria" w:hAnsi="Cambria"/>
+          <w:szCs w:val="24"/>
+        </w:rPr>
+        <w:t>times, to be exact</w:t>
+      </w:r>
+      <w:r>
+        <w:rPr>
+          <w:rFonts w:ascii="Cambria" w:eastAsia="Cambria" w:hAnsi="Cambria"/>
+          <w:szCs w:val="24"/>
+        </w:rPr>
+        <w:t xml:space="preserve"> – once each month</w:t>
+      </w:r>
+      <w:r>
+        <w:rPr>
+          <w:rFonts w:ascii="Cambria" w:eastAsia="Cambria" w:hAnsi="Cambria"/>
+          <w:szCs w:val="24"/>
+        </w:rPr>
+        <w:t xml:space="preserve">. </w:t>
+      </w:r>
+      <w:r>
+        <w:rPr>
+          <w:rFonts w:ascii="Cambria" w:eastAsia="Cambria" w:hAnsi="Cambria"/>
+          <w:szCs w:val="24"/>
+        </w:rPr>
+        <w:t>To help you deepen your project and see the progress you’re making, I’ve named each of these iterations using Posner’s summary</w:t>
+      </w:r>
+      <w:r>
+        <w:rPr>
+          <w:rFonts w:ascii="Cambria" w:eastAsia="Cambria" w:hAnsi="Cambria"/>
+          <w:szCs w:val="24"/>
+        </w:rPr>
+        <w:t xml:space="preserve"> as </w:t>
+      </w:r>
+      <w:r>
+        <w:rPr>
+          <w:rFonts w:ascii="Cambria" w:eastAsia="Cambria" w:hAnsi="Cambria"/>
+          <w:szCs w:val="24"/>
+        </w:rPr>
+        <w:t>a template: first establish what you’re working with (iteration 1: sources); then figure out how to make it tractable by computers (iteration 2: process</w:t>
+      </w:r>
+      <w:r>
+        <w:rPr>
+          <w:rFonts w:ascii="Cambria" w:eastAsia="Cambria" w:hAnsi="Cambria"/>
+          <w:szCs w:val="24"/>
+        </w:rPr>
+        <w:t>ed</w:t>
+      </w:r>
+      <w:r>
+        <w:rPr>
+          <w:rFonts w:ascii="Cambria" w:eastAsia="Cambria" w:hAnsi="Cambria"/>
+          <w:szCs w:val="24"/>
+        </w:rPr>
+        <w:t>)</w:t>
+      </w:r>
+      <w:r>
+        <w:rPr>
+          <w:rFonts w:ascii="Cambria" w:eastAsia="Cambria" w:hAnsi="Cambria"/>
+          <w:szCs w:val="24"/>
+        </w:rPr>
+        <w:t>.</w:t>
+      </w:r>
+      <w:r>
+        <w:rPr>
+          <w:rFonts w:ascii="Cambria" w:eastAsia="Cambria" w:hAnsi="Cambria"/>
+          <w:szCs w:val="24"/>
+        </w:rPr>
+        <w:t xml:space="preserve"> </w:t>
+      </w:r>
+      <w:r>
+        <w:rPr>
+          <w:rFonts w:ascii="Cambria" w:eastAsia="Cambria" w:hAnsi="Cambria"/>
+          <w:szCs w:val="24"/>
+        </w:rPr>
+        <w:t>I</w:t>
+      </w:r>
+      <w:r>
+        <w:rPr>
+          <w:rFonts w:ascii="Cambria" w:eastAsia="Cambria" w:hAnsi="Cambria"/>
+          <w:szCs w:val="24"/>
+        </w:rPr>
+        <w:t>deally, that gives you space to form some hypotheses</w:t>
+      </w:r>
+      <w:r>
+        <w:rPr>
+          <w:rFonts w:ascii="Cambria" w:eastAsia="Cambria" w:hAnsi="Cambria"/>
+          <w:szCs w:val="24"/>
+        </w:rPr>
         <w:t>:</w:t>
       </w:r>
       <w:r>
@@ -820,70 +926,35 @@
           <w:rFonts w:ascii="Cambria" w:eastAsia="Cambria" w:hAnsi="Cambria"/>
           <w:szCs w:val="24"/>
         </w:rPr>
-        <w:t xml:space="preserve"> before it’s finished, and multiple times. </w:t>
-      </w:r>
-      <w:r>
-        <w:rPr>
-          <w:rFonts w:ascii="Cambria" w:eastAsia="Cambria" w:hAnsi="Cambria"/>
-          <w:szCs w:val="24"/>
-        </w:rPr>
-        <w:t xml:space="preserve">Four </w:t>
-      </w:r>
-      <w:r>
-        <w:rPr>
-          <w:rFonts w:ascii="Cambria" w:eastAsia="Cambria" w:hAnsi="Cambria"/>
-          <w:szCs w:val="24"/>
-        </w:rPr>
-        <w:t>times, to be exact</w:t>
-      </w:r>
-      <w:r>
-        <w:rPr>
-          <w:rFonts w:ascii="Cambria" w:eastAsia="Cambria" w:hAnsi="Cambria"/>
-          <w:szCs w:val="24"/>
-        </w:rPr>
-        <w:t xml:space="preserve"> – once each month</w:t>
-      </w:r>
-      <w:r>
-        <w:rPr>
-          <w:rFonts w:ascii="Cambria" w:eastAsia="Cambria" w:hAnsi="Cambria"/>
-          <w:szCs w:val="24"/>
-        </w:rPr>
-        <w:t xml:space="preserve">. </w:t>
-      </w:r>
-      <w:r>
-        <w:rPr>
-          <w:rFonts w:ascii="Cambria" w:eastAsia="Cambria" w:hAnsi="Cambria"/>
-          <w:szCs w:val="24"/>
-        </w:rPr>
-        <w:t>To help you deepen your project and see the progress you’re making, I’ve named each of these iterations using Posner’s summary</w:t>
-      </w:r>
-      <w:r>
-        <w:rPr>
-          <w:rFonts w:ascii="Cambria" w:eastAsia="Cambria" w:hAnsi="Cambria"/>
-          <w:szCs w:val="24"/>
-        </w:rPr>
-        <w:t xml:space="preserve"> as </w:t>
-      </w:r>
-      <w:r>
-        <w:rPr>
-          <w:rFonts w:ascii="Cambria" w:eastAsia="Cambria" w:hAnsi="Cambria"/>
-          <w:szCs w:val="24"/>
-        </w:rPr>
-        <w:t>a template: first establish what you’re working with (iteration 1: sources); then figure out how to make it tractable by computers (iteration 2: process</w:t>
-      </w:r>
-      <w:r>
-        <w:rPr>
-          <w:rFonts w:ascii="Cambria" w:eastAsia="Cambria" w:hAnsi="Cambria"/>
-          <w:szCs w:val="24"/>
-        </w:rPr>
-        <w:t>ed</w:t>
-      </w:r>
-      <w:r>
-        <w:rPr>
-          <w:rFonts w:ascii="Cambria" w:eastAsia="Cambria" w:hAnsi="Cambria"/>
-          <w:szCs w:val="24"/>
-        </w:rPr>
-        <w:t xml:space="preserve">); ideally, that gives you space to form some hypotheses, a sense of what processing these sources helps you to see or say (iteration 3: and…?); the final day of class will be about </w:t>
+        <w:t xml:space="preserve"> a sense of what processing these sources helps you to see or say (iteration 3: and…?)</w:t>
+      </w:r>
+      <w:r>
+        <w:rPr>
+          <w:rFonts w:ascii="Cambria" w:eastAsia="Cambria" w:hAnsi="Cambria"/>
+          <w:szCs w:val="24"/>
+        </w:rPr>
+        <w:t>.</w:t>
+      </w:r>
+      <w:r>
+        <w:rPr>
+          <w:rFonts w:ascii="Cambria" w:eastAsia="Cambria" w:hAnsi="Cambria"/>
+          <w:szCs w:val="24"/>
+        </w:rPr>
+        <w:t xml:space="preserve"> </w:t>
+      </w:r>
+      <w:r>
+        <w:rPr>
+          <w:rFonts w:ascii="Cambria" w:eastAsia="Cambria" w:hAnsi="Cambria"/>
+          <w:szCs w:val="24"/>
+        </w:rPr>
+        <w:t>T</w:t>
+      </w:r>
+      <w:r>
+        <w:rPr>
+          <w:rFonts w:ascii="Cambria" w:eastAsia="Cambria" w:hAnsi="Cambria"/>
+          <w:szCs w:val="24"/>
+        </w:rPr>
+        <w:t xml:space="preserve">he final day of class will be about </w:t>
       </w:r>
       <w:r>
         <w:rPr>
@@ -924,21 +995,21 @@
           <w:rFonts w:ascii="Cambria" w:eastAsia="Cambria" w:hAnsi="Cambria"/>
           <w:szCs w:val="24"/>
         </w:rPr>
+        <w:t xml:space="preserve">These presentations can be informal – they’re about work in progress, after all – and will draw not only on whatever you think you’ve “accomplished,” but also on the processes you’ve written down in your Mindful Practice Journals. What habits or patterns you </w:t>
+      </w:r>
+      <w:r>
+        <w:rPr>
+          <w:rFonts w:ascii="Cambria" w:eastAsia="Cambria" w:hAnsi="Cambria"/>
+          <w:szCs w:val="24"/>
+        </w:rPr>
+        <w:t xml:space="preserve">each </w:t>
+      </w:r>
+      <w:r>
+        <w:rPr>
+          <w:rFonts w:ascii="Cambria" w:eastAsia="Cambria" w:hAnsi="Cambria"/>
+          <w:szCs w:val="24"/>
+        </w:rPr>
         <w:lastRenderedPageBreak/>
-        <w:t xml:space="preserve">These presentations can be informal – they’re about work in progress, after all – and will draw not only on whatever you think you’ve “accomplished,” but also on the processes you’ve written down in your Mindful Practice Journals. What habits or patterns you </w:t>
-      </w:r>
-      <w:r>
-        <w:rPr>
-          <w:rFonts w:ascii="Cambria" w:eastAsia="Cambria" w:hAnsi="Cambria"/>
-          <w:szCs w:val="24"/>
-        </w:rPr>
-        <w:t xml:space="preserve">each </w:t>
-      </w:r>
-      <w:r>
-        <w:rPr>
-          <w:rFonts w:ascii="Cambria" w:eastAsia="Cambria" w:hAnsi="Cambria"/>
-          <w:szCs w:val="24"/>
-        </w:rPr>
         <w:t>notice</w:t>
       </w:r>
       <w:r>

</xml_diff>